<commit_message>
hydrogen and footer fix
</commit_message>
<xml_diff>
--- a/Articles-Writed/Наука/Транспорт/Водородные двигатели.docx
+++ b/Articles-Writed/Наука/Транспорт/Водородные двигатели.docx
@@ -356,8 +356,6 @@
         </w:rPr>
         <w:t>-</w:t>
       </w:r>
-      <w:bookmarkStart w:id="0" w:name="_GoBack"/>
-      <w:bookmarkEnd w:id="0"/>
       <w:r>
         <w:rPr>
           <w:rFonts w:ascii="Arial" w:hAnsi="Arial" w:cs="Arial"/>
@@ -1151,6 +1149,13 @@
           <w:color w:val="000000"/>
         </w:rPr>
         <w:br/>
+      </w:r>
+      <w:bookmarkStart w:id="0" w:name="_GoBack"/>
+      <w:r>
+        <w:rPr>
+          <w:rFonts w:ascii="Arial" w:hAnsi="Arial" w:cs="Arial"/>
+          <w:color w:val="000000"/>
+        </w:rPr>
         <w:t>Сделать топливо для машины из воды, да так, что побочным продуктам будет только та же самая вода – это кажется восхитительным вариантам для экологичного автоспорта. Но на практике на этом пути еще есть серьезные препятствия.</w:t>
       </w:r>
       <w:r>
@@ -1237,6 +1242,7 @@
         </w:rPr>
         <w:t>будут стоять на одной ценовой ступеньке с ДВС, например, к 2077 году.</w:t>
       </w:r>
+      <w:bookmarkEnd w:id="0"/>
       <w:r>
         <w:rPr>
           <w:rFonts w:ascii="Arial" w:hAnsi="Arial" w:cs="Arial"/>

</xml_diff>